<commit_message>
proofread and add brazil to country contrib plots
</commit_message>
<xml_diff>
--- a/inst/reports/EHA-ASF-outbreak-in-DR-2021.docx
+++ b/inst/reports/EHA-ASF-outbreak-in-DR-2021.docx
@@ -81,6 +81,70 @@
         <w:pStyle w:val="Author"/>
       </w:pPr>
       <w:r>
+        <w:t xml:space="preserve">Emma</w:t>
+      </w:r>
+      <w:r>
+        <w:t xml:space="preserve"> </w:t>
+      </w:r>
+      <w:r>
+        <w:t xml:space="preserve">Mendelsohn</w:t>
+      </w:r>
+      <w:r>
+        <w:t xml:space="preserve"> </w:t>
+      </w:r>
+      <w:r>
+        <w:t xml:space="preserve">(</w:t>
+      </w:r>
+      <w:hyperlink r:id="rId20">
+        <w:r>
+          <w:rPr>
+            <w:rStyle w:val="Lienhypertexte"/>
+          </w:rPr>
+          <w:t xml:space="preserve">mendelsohn@ecohealthalliance.org</w:t>
+        </w:r>
+      </w:hyperlink>
+      <w:r>
+        <w:t xml:space="preserve">)</w:t>
+      </w:r>
+      <w:r>
+        <w:t xml:space="preserve"> </w:t>
+      </w:r>
+      <w:r>
+        <w:t xml:space="preserve">and</w:t>
+      </w:r>
+      <w:r>
+        <w:t xml:space="preserve"> </w:t>
+      </w:r>
+      <w:r>
+        <w:t xml:space="preserve">Noam</w:t>
+      </w:r>
+      <w:r>
+        <w:t xml:space="preserve"> </w:t>
+      </w:r>
+      <w:r>
+        <w:t xml:space="preserve">Ross</w:t>
+      </w:r>
+      <w:r>
+        <w:t xml:space="preserve"> </w:t>
+      </w:r>
+      <w:r>
+        <w:t xml:space="preserve">(</w:t>
+      </w:r>
+      <w:hyperlink r:id="rId21">
+        <w:r>
+          <w:rPr>
+            <w:rStyle w:val="Lienhypertexte"/>
+          </w:rPr>
+          <w:t xml:space="preserve">ross@ecohealthalliance.org</w:t>
+        </w:r>
+      </w:hyperlink>
+      <w:r>
+        <w:t xml:space="preserve">),</w:t>
+      </w:r>
+      <w:r>
+        <w:t xml:space="preserve"> </w:t>
+      </w:r>
+      <w:r>
         <w:t xml:space="preserve">EcoHealth</w:t>
       </w:r>
       <w:r>
@@ -98,49 +162,156 @@
         <w:t xml:space="preserve">2021-08-05</w:t>
       </w:r>
     </w:p>
+    <w:bookmarkStart w:id="22" w:name="executive-summary"/>
     <w:p>
       <w:pPr>
-        <w:pStyle w:val="Normal"/>
-      </w:pPr>
+        <w:pStyle w:val="Titre1"/>
+      </w:pPr>
+      <w:r>
+        <w:t xml:space="preserve">Executive Summary</w:t>
+      </w:r>
+    </w:p>
+    <w:p>
+      <w:pPr>
+        <w:numPr>
+          <w:ilvl w:val="0"/>
+          <w:numId w:val="1001"/>
+        </w:numPr>
+        <w:pStyle w:val="Compact"/>
+      </w:pPr>
+      <w:r>
+        <w:t xml:space="preserve">The recent African Swine Fever (ASF) outbreak in Dominican Republic (D.R.) is the first detection of the virus in the Americas.</w:t>
+      </w:r>
+    </w:p>
+    <w:p>
+      <w:pPr>
+        <w:numPr>
+          <w:ilvl w:val="0"/>
+          <w:numId w:val="1001"/>
+        </w:numPr>
+        <w:pStyle w:val="Compact"/>
+      </w:pPr>
+      <w:r>
+        <w:t xml:space="preserve">We used EcoHealth Alliance’s</w:t>
+      </w:r>
+      <w:r>
+        <w:t xml:space="preserve"> </w:t>
+      </w:r>
       <w:r>
         <w:rPr>
           <w:bCs/>
           <w:b/>
         </w:rPr>
-        <w:t xml:space="preserve">The recent African Swine Fever (ASF) outbreak in Dominican Republic is the first detection of the virus in the Americas. EcoHealth Alliance’s REPEL model predicted a median risk for ASF outbreak in the Dominican Republic, reflective of the size of the country’s swine population. Now, despite the geographic proximity of the current outbreak to other countries in the Americas, we do not see a large increase in outbreak risk in the western hemisphere (with the exception of Haiti). Nonetheless, the Dominican Republic is now among the most likely origin countries for potential ASF spread into the Americas, highlighting the need for increased security measures. This risk does not greatly exceed other potential source countries from Africa and Asia (e.g., South Africa, Philippines), and therefore continued risk mitigation methods should be applied to all potential global sources of ASF.</w:t>
+        <w:t xml:space="preserve">REPEL</w:t>
+      </w:r>
+      <w:r>
+        <w:t xml:space="preserve"> </w:t>
+      </w:r>
+      <w:r>
+        <w:t xml:space="preserve">model, an in-development machine-learning project funded by DHS Science &amp; Technology Directorate, to assess the effect of this new development on ASF risk elsewhere in the Americas.</w:t>
       </w:r>
     </w:p>
     <w:p>
       <w:pPr>
-        <w:pStyle w:val="Corpsdetexte"/>
-      </w:pPr>
-      <w:r>
-        <w:t xml:space="preserve">In July 2021, the U.S. Department of Agriculture confirmed an outbreak of African Swine Fever (ASF) in pigs in the Dominican Republic, marking the first detection of the virus in the western hemisphere and raising concerns about potential transmission to the United States. The source of the outbreak in the Dominican Republic is currently unknown.</w:t>
+        <w:numPr>
+          <w:ilvl w:val="0"/>
+          <w:numId w:val="1001"/>
+        </w:numPr>
+        <w:pStyle w:val="Compact"/>
+      </w:pPr>
+      <w:r>
+        <w:t xml:space="preserve">The D.R. was average among countries in the Americas for risk of ASF introduction. Many other countries in the Americas including the U.S. are more susceptible to introduction.</w:t>
       </w:r>
     </w:p>
     <w:p>
       <w:pPr>
-        <w:pStyle w:val="Corpsdetexte"/>
-      </w:pPr>
-      <w:r>
-        <w:t xml:space="preserve">Under contract with the DHS Science and Technology Directorate, EcoHealth Alliance (EHA) is developing a predictive machine-learning toolset, known as REPEL (Rapid Evaluation of Pathogens to prevent Epidemics in Livestock), to forecast global animal infectious disease incidence, spread, and impact. Here, we look at REPEL spread model predictions for ASF in the Dominican Republic and evaluate potential spread to other countries in the Americas.</w:t>
-      </w:r>
-    </w:p>
-    <w:bookmarkStart w:id="20" w:name="X73f8ff6cb9a969f26ef368cb86a0b2fa17194e0"/>
-    <w:p>
-      <w:pPr>
-        <w:pStyle w:val="Titre1"/>
-      </w:pPr>
-      <w:r>
-        <w:t xml:space="preserve">ASF outbreak probability in the Americas over the last 3 years</w:t>
+        <w:numPr>
+          <w:ilvl w:val="0"/>
+          <w:numId w:val="1001"/>
+        </w:numPr>
+        <w:pStyle w:val="Compact"/>
+      </w:pPr>
+      <w:r>
+        <w:t xml:space="preserve">As ASF spreads fastest between countries via land border crossing and wildlife migration, increase in risk to other countries in the Americas due to movement from the D.R. is modest (with the exception of Haiti).</w:t>
       </w:r>
     </w:p>
     <w:p>
       <w:pPr>
+        <w:numPr>
+          <w:ilvl w:val="0"/>
+          <w:numId w:val="1001"/>
+        </w:numPr>
+        <w:pStyle w:val="Compact"/>
+      </w:pPr>
+      <w:r>
+        <w:t xml:space="preserve">The D.R. is now among the most likely sources of ASF spread to elsewhere in the Americas. However, this risk does not greatly exceed other potential source countries from Africa and Asia (e.g., South Africa, Philippines, China, and Russia). Risk mitigation strategies should incorporate source control from the D.R. but continue to focus equally on all major global sources.</w:t>
+      </w:r>
+    </w:p>
+    <w:bookmarkEnd w:id="22"/>
+    <w:bookmarkStart w:id="23" w:name="introduction"/>
+    <w:p>
+      <w:pPr>
+        <w:pStyle w:val="Titre1"/>
+      </w:pPr>
+      <w:r>
+        <w:t xml:space="preserve">Introduction</w:t>
+      </w:r>
+    </w:p>
+    <w:p>
+      <w:pPr>
         <w:pStyle w:val="Normal"/>
       </w:pPr>
       <w:r>
-        <w:t xml:space="preserve">Across the Americas, the predicted outbreak probability of ASF has increased with the global spread of ASF in Asia and Africa (Figure 1). The model incorporates several predictors of spread, including trade of live animals and animal products, geographic proximity, and migratory wildlife overlap between countries. In addition, the model accounts for country characteristics including target taxa populations, human population, number of veterinarians, and GDP. Because ASF has never previously crossed into the Americas, the model heavily weighted target taxa population (i.e., swine) in its prediction of outbreak probability, and as such the USA was considered the highest risk for outbreak and Dominican Republic had a median risk. This risk dropped somewhat in the second half of 2020 due to a decrease in the total number of countries reporting outbreaks.</w:t>
+        <w:t xml:space="preserve">In July 2021, the U.S. Department of Agriculture confirmed an outbreak of African Swine Fever (ASF) in pigs in the Dominican Republic (D.R.), marking the first detection of the virus in the western hemisphere and raising concerns about potential transmission to the United States. The source of the outbreak in the D.R. is currently unknown.</w:t>
+      </w:r>
+    </w:p>
+    <w:p>
+      <w:pPr>
+        <w:pStyle w:val="Corpsdetexte"/>
+      </w:pPr>
+      <w:r>
+        <w:t xml:space="preserve">Under contract with the DHS Science and Technology Directorate, EcoHealth Alliance (EHA) is developing a set of machine-learning-based tools, known as REPEL (Rapid Evaluation of Pathogens to prevent Epidemics in Livestock), to forecast global animal infectious disease incidence, spread, and impact. Here, we look at beta REPEL travel predictions for ASF, to and from the D.R., and evaluate risk of spread to other countries in the Americas.</w:t>
+      </w:r>
+    </w:p>
+    <w:bookmarkEnd w:id="23"/>
+    <w:bookmarkStart w:id="24" w:name="X73f8ff6cb9a969f26ef368cb86a0b2fa17194e0"/>
+    <w:p>
+      <w:pPr>
+        <w:pStyle w:val="Titre1"/>
+      </w:pPr>
+      <w:r>
+        <w:t xml:space="preserve">ASF outbreak probability in the Americas over the last 3 years</w:t>
+      </w:r>
+    </w:p>
+    <w:p>
+      <w:pPr>
+        <w:pStyle w:val="Normal"/>
+      </w:pPr>
+      <w:r>
+        <w:t xml:space="preserve">Across the Americas, the outbreak risk of ASF has increased with the global spread of ASF in Asia and Africa, as shown in the REPEL TravelCast estimates of outbreak probability (Figure 1). This risk dropped somewhat in the second half of 2020 due to a decrease in active reported outbreaks from source countries in the Eastern Hemisphere. The U.S., due to its large swine population (a large</w:t>
+      </w:r>
+      <w:r>
+        <w:t xml:space="preserve"> </w:t>
+      </w:r>
+      <w:r>
+        <w:t xml:space="preserve">“</w:t>
+      </w:r>
+      <w:r>
+        <w:t xml:space="preserve">attack surface</w:t>
+      </w:r>
+      <w:r>
+        <w:t xml:space="preserve">”</w:t>
+      </w:r>
+      <w:r>
+        <w:t xml:space="preserve">), has the highest estimated risk in the Americas. The D.R. was a middle-risk country prior to July 2021. This indicates that arrival of ASF was likely not due to unique D.R. vulnerabilities but that most other countries in the Americas are subject to the same import risks.</w:t>
+      </w:r>
+    </w:p>
+    <w:p>
+      <w:pPr>
+        <w:pStyle w:val="Corpsdetexte"/>
+      </w:pPr>
+      <w:r>
+        <w:t xml:space="preserve">This risk estimate incorporates the force of infection as predicted trade and travel from source countries (e.g., via trade of live animals and animal products, wildlife contact, and land-based border trade) . In addition, the model adjusts for target country vulnerability (as predicted by measures including livestock populations, veterinary and economic capacity).</w:t>
       </w:r>
     </w:p>
     <w:p>
@@ -167,7 +338,7 @@
                     </pic:cNvPicPr>
                   </pic:nvPicPr>
                   <pic:blipFill>
-                    <a:blip r:embed="rId11"/>
+                    <a:blip r:embed="rId22"/>
                     <a:srcRect/>
                     <a:stretch>
                       <a:fillRect/>
@@ -198,7 +369,7 @@
         <w:rPr/>
         <w:t xml:space="preserve">Figure </w:t>
       </w:r>
-      <w:bookmarkStart w:id="4446116f-cdac-4ef0-8931-2587c5b922f0" w:name="dr-last-yr"/>
+      <w:bookmarkStart w:id="b0b12089-1122-4cb0-9da9-f985b52712e4" w:name="dr-last-yr"/>
       <w:r xmlns:w="http://schemas.openxmlformats.org/wordprocessingml/2006/main" xmlns:wp="http://schemas.openxmlformats.org/drawingml/2006/wordprocessingDrawing" xmlns:r="http://schemas.openxmlformats.org/officeDocument/2006/relationships" xmlns:w14="http://schemas.microsoft.com/office/word/2010/wordml">
         <w:rPr/>
         <w:fldChar w:fldCharType="begin" w:dirty="true"/>
@@ -211,7 +382,7 @@
         <w:rPr/>
         <w:fldChar w:fldCharType="end" w:dirty="true"/>
       </w:r>
-      <w:bookmarkEnd w:id="4446116f-cdac-4ef0-8931-2587c5b922f0"/>
+      <w:bookmarkEnd w:id="b0b12089-1122-4cb0-9da9-f985b52712e4"/>
       <w:r>
         <w:rPr/>
         <w:t xml:space="preserve">: </w:t>
@@ -220,14 +391,14 @@
         <w:t xml:space="preserve">The probability of an ASF outbreak in a given month in the Americas from August 2018 to August 2021. Each line represents a country.</w:t>
       </w:r>
     </w:p>
-    <w:bookmarkEnd w:id="20"/>
-    <w:bookmarkStart w:id="21" w:name="X5f639b20cbfc8dead6b782bf3e8459a0c4e81cd"/>
+    <w:bookmarkEnd w:id="24"/>
+    <w:bookmarkStart w:id="25" w:name="X442f869f5f6d6c3291eb782c4616700d4b72ceb"/>
     <w:p>
       <w:pPr>
         <w:pStyle w:val="Titre1"/>
       </w:pPr>
       <w:r>
-        <w:t xml:space="preserve">How does the outbreak in Dominican Republic impact outbreak probability in the Americas?</w:t>
+        <w:t xml:space="preserve">How does ASF in the Dominican Republic change the situation elsewhere the Americas?</w:t>
       </w:r>
     </w:p>
     <w:p>
@@ -235,7 +406,7 @@
         <w:pStyle w:val="Normal"/>
       </w:pPr>
       <w:r>
-        <w:t xml:space="preserve">As expected, the largest jump in predicted ASF outbreak probability occurs in Haiti, which shares a land border with the Dominican Republic (Figure 2). The USA, Mexico, Colombia, and Cuba experience a small increase in outbreak probability. Overall, with the exception of Haiti, our model does not expect the outbreak in the Dominican Republic to substantially increase outbreak risk in the Americas above current baseline risk.</w:t>
+        <w:t xml:space="preserve">We examined how REPEL TravelCast risk changed before and after the introduction of ASF to the D.R. (Figure 2). Due to the importance of land-based contact and wildlife to ASF movement, the largest jump in predicted ASF outbreak probability occurs in Haiti, which shares a land border with the D.R. Estimated outbreak probability for other vulnerable countries - USA, Mexico, Colombia, and Cuba - increased a modest amount. A lack of land connection and low movement of trade products from the D.R. to these countries means a small change in aggregate risk.</w:t>
       </w:r>
     </w:p>
     <w:p>
@@ -262,7 +433,7 @@
                     </pic:cNvPicPr>
                   </pic:nvPicPr>
                   <pic:blipFill>
-                    <a:blip r:embed="rId12"/>
+                    <a:blip r:embed="rId23"/>
                     <a:srcRect/>
                     <a:stretch>
                       <a:fillRect/>
@@ -293,7 +464,7 @@
         <w:rPr/>
         <w:t xml:space="preserve">Figure </w:t>
       </w:r>
-      <w:bookmarkStart w:id="ead6237b-b8d4-4187-88cd-0bba23af332f" w:name="dr-impact"/>
+      <w:bookmarkStart w:id="f6eeb815-979e-4bc9-99df-724116ddb62b" w:name="dr-impact"/>
       <w:r xmlns:w="http://schemas.openxmlformats.org/wordprocessingml/2006/main" xmlns:wp="http://schemas.openxmlformats.org/drawingml/2006/wordprocessingDrawing" xmlns:r="http://schemas.openxmlformats.org/officeDocument/2006/relationships" xmlns:w14="http://schemas.microsoft.com/office/word/2010/wordml">
         <w:rPr/>
         <w:fldChar w:fldCharType="begin" w:dirty="true"/>
@@ -306,31 +477,45 @@
         <w:rPr/>
         <w:fldChar w:fldCharType="end" w:dirty="true"/>
       </w:r>
-      <w:bookmarkEnd w:id="ead6237b-b8d4-4187-88cd-0bba23af332f"/>
+      <w:bookmarkEnd w:id="f6eeb815-979e-4bc9-99df-724116ddb62b"/>
       <w:r>
         <w:rPr/>
         <w:t xml:space="preserve">: </w:t>
       </w:r>
       <w:r>
-        <w:t xml:space="preserve">The probability of an ASF outbreak in the Americas in June 2021 (pre-DR outbreak) and August 2021 (ongoing DR outbreak)</w:t>
-      </w:r>
-    </w:p>
-    <w:bookmarkEnd w:id="21"/>
-    <w:bookmarkStart w:id="22" w:name="Xe4fcd65588eab84fc99e98f3b232abde933fdd0"/>
-    <w:p>
-      <w:pPr>
-        <w:pStyle w:val="Titre1"/>
-      </w:pPr>
-      <w:r>
-        <w:t xml:space="preserve">What countries are the top contributers to ASF outbreak risk in August 2021?</w:t>
+        <w:t xml:space="preserve">REPEL estimates of change in probability of an ASF outbreaks in the Americas from June 2021 (pre-D.R. outbreak) to August 2021 (ongoing D.R. outbreak)</w:t>
       </w:r>
     </w:p>
     <w:p>
       <w:pPr>
-        <w:pStyle w:val="Normal"/>
-      </w:pPr>
-      <w:r>
-        <w:t xml:space="preserve">The Dominican Republic is now among the most likely origin countries for potential ASF spread to North American countries (USA, Mexico, Canada) and higher-risk countries in the Caribbean and South America (Haiti, Colombia, Cuba). This emergent risk warrants increased border security measures, such as increasing inspections of flights and boats from the Dominican Republic. However, with the exception of Haiti, ASF import risk from the Dominican Republic does not greatly exceed import risk from other high-risk countries, such as South Africa, Philippines, and the Ivory Coast. Therefore, resources and attention should not be diverted from other potential source countries, as the likelihood of ASF arrival from these locations matches the likelihood of arrival from the Dominican Republic.</w:t>
+        <w:pStyle w:val="Corpsdetexte"/>
+      </w:pPr>
+      <w:r>
+        <w:t xml:space="preserve">While aggregate risk has only moved modestly, REPEL TravelCast predictions indicate a substantial change in the</w:t>
+      </w:r>
+      <w:r>
+        <w:t xml:space="preserve"> </w:t>
+      </w:r>
+      <w:r>
+        <w:rPr>
+          <w:iCs/>
+          <w:i/>
+        </w:rPr>
+        <w:t xml:space="preserve">source</w:t>
+      </w:r>
+      <w:r>
+        <w:t xml:space="preserve"> </w:t>
+      </w:r>
+      <w:r>
+        <w:t xml:space="preserve">of risk. The D.R. is is now among the most likely origin countries for potential ASF spread to North American countries (USA, Mexico, Canada) and higher-risk countries in the Caribbean and South America (Haiti, Brazil, Colombia, Cuba). This emergent risk warrants increased biosecurity measures, such as increasing inspections of flights and boats from the D.R..</w:t>
+      </w:r>
+    </w:p>
+    <w:p>
+      <w:pPr>
+        <w:pStyle w:val="Corpsdetexte"/>
+      </w:pPr>
+      <w:r>
+        <w:t xml:space="preserve">However, with the exception of Haiti, ASF import risk from the D.R. does not greatly exceed import risk from other likely source countries, such as South Africa, the Philippines, China, and Côte d’Ivoire. Therefore, resources and attention should not be diverted from other potential source countries, as the likelihood of ASF arrival from these locations remains as likely as arrival from the D.R.</w:t>
       </w:r>
     </w:p>
     <w:p>
@@ -342,7 +527,7 @@
         <w:rPr/>
         <w:drawing xmlns:r="http://schemas.openxmlformats.org/officeDocument/2006/relationships">
           <wp:inline distT="0" distB="0" distL="0" distR="0">
-            <wp:extent cx="6400800" cy="4572000"/>
+            <wp:extent cx="5486400" cy="6400800"/>
             <wp:docPr id="5" name="" descr=""/>
             <wp:cNvGraphicFramePr>
               <a:graphicFrameLocks xmlns:a="http://schemas.openxmlformats.org/drawingml/2006/main" noChangeAspect="1"/>
@@ -357,7 +542,7 @@
                     </pic:cNvPicPr>
                   </pic:nvPicPr>
                   <pic:blipFill>
-                    <a:blip r:embed="rId13"/>
+                    <a:blip r:embed="rId24"/>
                     <a:srcRect/>
                     <a:stretch>
                       <a:fillRect/>
@@ -366,7 +551,7 @@
                   <pic:spPr bwMode="auto">
                     <a:xfrm>
                       <a:off x="0" y="0"/>
-                      <a:ext cx="88900" cy="63500"/>
+                      <a:ext cx="76200" cy="88900"/>
                     </a:xfrm>
                     <a:prstGeom prst="rect">
                       <a:avLst/>
@@ -388,7 +573,7 @@
         <w:rPr/>
         <w:t xml:space="preserve">Figure </w:t>
       </w:r>
-      <w:bookmarkStart w:id="d072113d-1cc6-45c6-9ebd-1753babd0795" w:name="na-contrib"/>
+      <w:bookmarkStart w:id="7ce1e9dd-cc74-4ce9-a806-0f4612a2d2c2" w:name="na-contrib"/>
       <w:r xmlns:w="http://schemas.openxmlformats.org/wordprocessingml/2006/main" xmlns:wp="http://schemas.openxmlformats.org/drawingml/2006/wordprocessingDrawing" xmlns:r="http://schemas.openxmlformats.org/officeDocument/2006/relationships" xmlns:w14="http://schemas.microsoft.com/office/word/2010/wordml">
         <w:rPr/>
         <w:fldChar w:fldCharType="begin" w:dirty="true"/>
@@ -401,16 +586,16 @@
         <w:rPr/>
         <w:fldChar w:fldCharType="end" w:dirty="true"/>
       </w:r>
-      <w:bookmarkEnd w:id="d072113d-1cc6-45c6-9ebd-1753babd0795"/>
+      <w:bookmarkEnd w:id="7ce1e9dd-cc74-4ce9-a806-0f4612a2d2c2"/>
       <w:r>
         <w:rPr/>
         <w:t xml:space="preserve">: </w:t>
       </w:r>
       <w:r>
-        <w:t xml:space="preserve">Origin country contribution to ASF import probability in select countries in the Americas</w:t>
+        <w:t xml:space="preserve">REPEL estimates of relative contribution of ASF source contries to ASF import probability to select countries in the Americas</w:t>
       </w:r>
     </w:p>
-    <w:bookmarkEnd w:id="22"/>
+    <w:bookmarkEnd w:id="25"/>
     <w:sectPr xmlns:w="http://schemas.openxmlformats.org/wordprocessingml/2006/main">
       <w:pgMar w:header="720" w:bottom="1800" w:top="1800" w:right="720" w:left="720" w:footer="720" w:gutter="720"/>
       <w:pgSz w:h="16848" w:w="11952" w:orient="portrait"/>
@@ -2007,6 +2192,82 @@
       </w:pPr>
     </w:lvl>
   </w:abstractNum>
+  <w:abstractNum w:abstractNumId="991">
+    <w:nsid w:val="ea454b4c"/>
+    <w:multiLevelType w:val="multilevel"/>
+    <w:lvl w:ilvl="0">
+      <w:numFmt w:val="bullet"/>
+      <w:lvlText w:val="•"/>
+      <w:lvlJc w:val="left"/>
+      <w:pPr>
+        <w:ind w:left="720" w:hanging="480"/>
+      </w:pPr>
+    </w:lvl>
+    <w:lvl w:ilvl="1">
+      <w:numFmt w:val="bullet"/>
+      <w:lvlText w:val="–"/>
+      <w:lvlJc w:val="left"/>
+      <w:pPr>
+        <w:ind w:left="1440" w:hanging="480"/>
+      </w:pPr>
+    </w:lvl>
+    <w:lvl w:ilvl="2">
+      <w:numFmt w:val="bullet"/>
+      <w:lvlText w:val="•"/>
+      <w:lvlJc w:val="left"/>
+      <w:pPr>
+        <w:ind w:left="2160" w:hanging="480"/>
+      </w:pPr>
+    </w:lvl>
+    <w:lvl w:ilvl="3">
+      <w:numFmt w:val="bullet"/>
+      <w:lvlText w:val="–"/>
+      <w:lvlJc w:val="left"/>
+      <w:pPr>
+        <w:ind w:left="2880" w:hanging="480"/>
+      </w:pPr>
+    </w:lvl>
+    <w:lvl w:ilvl="4">
+      <w:numFmt w:val="bullet"/>
+      <w:lvlText w:val="•"/>
+      <w:lvlJc w:val="left"/>
+      <w:pPr>
+        <w:ind w:left="3600" w:hanging="480"/>
+      </w:pPr>
+    </w:lvl>
+    <w:lvl w:ilvl="5">
+      <w:numFmt w:val="bullet"/>
+      <w:lvlText w:val="–"/>
+      <w:lvlJc w:val="left"/>
+      <w:pPr>
+        <w:ind w:left="4320" w:hanging="480"/>
+      </w:pPr>
+    </w:lvl>
+    <w:lvl w:ilvl="6">
+      <w:numFmt w:val="bullet"/>
+      <w:lvlText w:val="•"/>
+      <w:lvlJc w:val="left"/>
+      <w:pPr>
+        <w:ind w:left="5040" w:hanging="480"/>
+      </w:pPr>
+    </w:lvl>
+    <w:lvl w:ilvl="7">
+      <w:numFmt w:val="bullet"/>
+      <w:lvlText w:val="–"/>
+      <w:lvlJc w:val="left"/>
+      <w:pPr>
+        <w:ind w:left="5760" w:hanging="480"/>
+      </w:pPr>
+    </w:lvl>
+    <w:lvl w:ilvl="8">
+      <w:numFmt w:val="bullet"/>
+      <w:lvlText w:val="•"/>
+      <w:lvlJc w:val="left"/>
+      <w:pPr>
+        <w:ind w:left="6480" w:hanging="480"/>
+      </w:pPr>
+    </w:lvl>
+  </w:abstractNum>
   <w:num w:numId="1">
     <w:abstractNumId w:val="12"/>
   </w:num>
@@ -2084,6 +2345,9 @@
   </w:num>
   <w:num w:numId="1000">
     <w:abstractNumId w:val="990"/>
+  </w:num>
+  <w:num w:numId="1001">
+    <w:abstractNumId w:val="991"/>
   </w:num>
 </w:numbering>
 </file>

</xml_diff>

<commit_message>
incorporate edits from Billy
</commit_message>
<xml_diff>
--- a/inst/reports/EHA-ASF-outbreak-in-DR-2021.docx
+++ b/inst/reports/EHA-ASF-outbreak-in-DR-2021.docx
@@ -159,7 +159,7 @@
         <w:pStyle w:val="Date"/>
       </w:pPr>
       <w:r>
-        <w:t xml:space="preserve">2021-08-05</w:t>
+        <w:t xml:space="preserve">2021-08-06</w:t>
       </w:r>
     </w:p>
     <w:bookmarkStart w:id="22" w:name="executive-summary"/>
@@ -180,7 +180,7 @@
         <w:pStyle w:val="Compact"/>
       </w:pPr>
       <w:r>
-        <w:t xml:space="preserve">The recent African Swine Fever (ASF) outbreak in Dominican Republic (D.R.) is the first detection of the virus in the Americas.</w:t>
+        <w:t xml:space="preserve">The recent African Swine Fever (ASF) outbreak in Dominican Republic (D.R.) is the first detection of the virus in the Americas since 1978.</w:t>
       </w:r>
     </w:p>
     <w:p>
@@ -220,7 +220,7 @@
         <w:pStyle w:val="Compact"/>
       </w:pPr>
       <w:r>
-        <w:t xml:space="preserve">The D.R. was average among countries in the Americas for risk of ASF introduction. Many other countries in the Americas including the U.S. are more susceptible to introduction.</w:t>
+        <w:t xml:space="preserve">Prior to the current introduction, the D.R. was average among countries in the Americas for risk of ASF introduction. Many other countries in the Americas, including the U.S., were calculated to be more susceptible to introduction.</w:t>
       </w:r>
     </w:p>
     <w:p>
@@ -244,7 +244,47 @@
         <w:pStyle w:val="Compact"/>
       </w:pPr>
       <w:r>
-        <w:t xml:space="preserve">The D.R. is now among the most likely sources of ASF spread to elsewhere in the Americas. However, this risk does not greatly exceed other potential source countries from Africa and Asia (e.g., South Africa, Philippines, China, and Russia). Risk mitigation strategies should incorporate source control from the D.R. but continue to focus equally on all major global sources.</w:t>
+        <w:t xml:space="preserve">The D.R. is now</w:t>
+      </w:r>
+      <w:r>
+        <w:t xml:space="preserve"> </w:t>
+      </w:r>
+      <w:r>
+        <w:rPr>
+          <w:bCs/>
+          <w:b/>
+        </w:rPr>
+        <w:t xml:space="preserve">among</w:t>
+      </w:r>
+      <w:r>
+        <w:t xml:space="preserve"> </w:t>
+      </w:r>
+      <w:r>
+        <w:t xml:space="preserve">the most likely sources of ASF spread to elsewhere in the Americas. This emergent risk warrants increased biosecurity measures, such as increasing inspections of flights and boats from the D.R.</w:t>
+      </w:r>
+    </w:p>
+    <w:p>
+      <w:pPr>
+        <w:numPr>
+          <w:ilvl w:val="0"/>
+          <w:numId w:val="1001"/>
+        </w:numPr>
+        <w:pStyle w:val="Compact"/>
+      </w:pPr>
+      <w:r>
+        <w:t xml:space="preserve">However, this risk does not greatly exceed other potential source countries from Africa and Asia (e.g., South Africa, Philippines, China, and Russia).</w:t>
+      </w:r>
+    </w:p>
+    <w:p>
+      <w:pPr>
+        <w:numPr>
+          <w:ilvl w:val="0"/>
+          <w:numId w:val="1001"/>
+        </w:numPr>
+        <w:pStyle w:val="Compact"/>
+      </w:pPr>
+      <w:r>
+        <w:t xml:space="preserve">Risk mitigation strategies should incorporate source control from the D.R. but continue to focus equally on other identified major global sources. The introduction to the D.R. reaffirms the risk from other, more distant sources.</w:t>
       </w:r>
     </w:p>
     <w:bookmarkEnd w:id="22"/>
@@ -262,7 +302,7 @@
         <w:pStyle w:val="Normal"/>
       </w:pPr>
       <w:r>
-        <w:t xml:space="preserve">In July 2021, the U.S. Department of Agriculture confirmed an outbreak of African Swine Fever (ASF) in pigs in the Dominican Republic (D.R.), marking the first detection of the virus in the western hemisphere and raising concerns about potential transmission to the United States. The source of the outbreak in the D.R. is currently unknown.</w:t>
+        <w:t xml:space="preserve">In July 2021, the U.S. Department of Agriculture confirmed an outbreak of African Swine Fever (ASF) in pigs in the Dominican Republic (D.R.), marking the first detection of the virus in the western hemisphere in over 40 years and raising concerns about potential transmission to the United States. The source of the outbreak in the D.R. is currently unknown.</w:t>
       </w:r>
     </w:p>
     <w:p>
@@ -303,7 +343,7 @@
         <w:t xml:space="preserve">”</w:t>
       </w:r>
       <w:r>
-        <w:t xml:space="preserve">), has the highest estimated risk in the Americas. The D.R. was a middle-risk country prior to July 2021. This indicates that arrival of ASF was likely not due to unique D.R. vulnerabilities but that most other countries in the Americas are subject to the same import risks.</w:t>
+        <w:t xml:space="preserve">), has the highest estimated risk in the Americas. The D.R. was a middle-risk country prior to July 2021. This indicates that arrival of ASF was likely not due to unique D.R. vulnerabilities but that most countries in the Americas are subject to the same import risks.</w:t>
       </w:r>
     </w:p>
     <w:p>
@@ -369,7 +409,7 @@
         <w:rPr/>
         <w:t xml:space="preserve">Figure </w:t>
       </w:r>
-      <w:bookmarkStart w:id="a2159a05-784a-4ab4-8152-52eae61e18db" w:name="dr-last-yr"/>
+      <w:bookmarkStart w:id="46cbe622-d7ab-46e5-a216-c149a06efe02" w:name="dr-last-yr"/>
       <w:r xmlns:w="http://schemas.openxmlformats.org/wordprocessingml/2006/main" xmlns:wp="http://schemas.openxmlformats.org/drawingml/2006/wordprocessingDrawing" xmlns:r="http://schemas.openxmlformats.org/officeDocument/2006/relationships" xmlns:w14="http://schemas.microsoft.com/office/word/2010/wordml">
         <w:rPr/>
         <w:fldChar w:fldCharType="begin" w:dirty="true"/>
@@ -382,7 +422,7 @@
         <w:rPr/>
         <w:fldChar w:fldCharType="end" w:dirty="true"/>
       </w:r>
-      <w:bookmarkEnd w:id="a2159a05-784a-4ab4-8152-52eae61e18db"/>
+      <w:bookmarkEnd w:id="46cbe622-d7ab-46e5-a216-c149a06efe02"/>
       <w:r>
         <w:rPr/>
         <w:t xml:space="preserve">: </w:t>
@@ -464,7 +504,7 @@
         <w:rPr/>
         <w:t xml:space="preserve">Figure </w:t>
       </w:r>
-      <w:bookmarkStart w:id="336d2018-af7d-4c50-b725-f16dc49f5938" w:name="dr-impact"/>
+      <w:bookmarkStart w:id="5437c1c6-4d5b-4d9c-a02f-5b2948f8e269" w:name="dr-impact"/>
       <w:r xmlns:w="http://schemas.openxmlformats.org/wordprocessingml/2006/main" xmlns:wp="http://schemas.openxmlformats.org/drawingml/2006/wordprocessingDrawing" xmlns:r="http://schemas.openxmlformats.org/officeDocument/2006/relationships" xmlns:w14="http://schemas.microsoft.com/office/word/2010/wordml">
         <w:rPr/>
         <w:fldChar w:fldCharType="begin" w:dirty="true"/>
@@ -477,7 +517,7 @@
         <w:rPr/>
         <w:fldChar w:fldCharType="end" w:dirty="true"/>
       </w:r>
-      <w:bookmarkEnd w:id="336d2018-af7d-4c50-b725-f16dc49f5938"/>
+      <w:bookmarkEnd w:id="5437c1c6-4d5b-4d9c-a02f-5b2948f8e269"/>
       <w:r>
         <w:rPr/>
         <w:t xml:space="preserve">: </w:t>
@@ -507,7 +547,7 @@
         <w:t xml:space="preserve"> </w:t>
       </w:r>
       <w:r>
-        <w:t xml:space="preserve">of risk. The D.R. is is now among the most likely origin countries for potential ASF spread to North American countries (USA, Mexico, Canada) and higher-risk countries in the Caribbean and South America (Haiti, Brazil, Colombia, Cuba). This emergent risk warrants increased biosecurity measures, such as increasing inspections of flights and boats from the D.R..</w:t>
+        <w:t xml:space="preserve">of risk. The D.R. is is now among the most likely origin countries for potential ASF spread to North American countries (USA, Mexico, Canada) and higher-risk countries in the Caribbean and South America (Haiti, Brazil, Colombia, Cuba) (Figure 3). This emergent risk warrants increased biosecurity measures, such as increasing inspections of flights and boats from the D.R..</w:t>
       </w:r>
     </w:p>
     <w:p>
@@ -573,7 +613,7 @@
         <w:rPr/>
         <w:t xml:space="preserve">Figure </w:t>
       </w:r>
-      <w:bookmarkStart w:id="6930a9f1-4021-4322-a7a7-d5653f6a8859" w:name="na-contrib"/>
+      <w:bookmarkStart w:id="364d3d9c-2252-416d-93b1-3ecf336d2c0a" w:name="na-contrib"/>
       <w:r xmlns:w="http://schemas.openxmlformats.org/wordprocessingml/2006/main" xmlns:wp="http://schemas.openxmlformats.org/drawingml/2006/wordprocessingDrawing" xmlns:r="http://schemas.openxmlformats.org/officeDocument/2006/relationships" xmlns:w14="http://schemas.microsoft.com/office/word/2010/wordml">
         <w:rPr/>
         <w:fldChar w:fldCharType="begin" w:dirty="true"/>
@@ -586,13 +626,13 @@
         <w:rPr/>
         <w:fldChar w:fldCharType="end" w:dirty="true"/>
       </w:r>
-      <w:bookmarkEnd w:id="6930a9f1-4021-4322-a7a7-d5653f6a8859"/>
+      <w:bookmarkEnd w:id="364d3d9c-2252-416d-93b1-3ecf336d2c0a"/>
       <w:r>
         <w:rPr/>
         <w:t xml:space="preserve">: </w:t>
       </w:r>
       <w:r>
-        <w:t xml:space="preserve">REPEL estimates of relative contribution of ASF source contries to ASF import probability to select countries in the Americas</w:t>
+        <w:t xml:space="preserve">REPEL estimates of relative contribution of ASF source countries to ASF import probability to select countries in the Americas</w:t>
       </w:r>
     </w:p>
     <w:bookmarkEnd w:id="25"/>

</xml_diff>